<commit_message>
4/26 updates: 1) Completed code for complex site 2) Completed code for simple site 3) Output of all simulations 4) Start preparing summary tables and graphs
</commit_message>
<xml_diff>
--- a/IEPEC Remaining Tasks List.docx
+++ b/IEPEC Remaining Tasks List.docx
@@ -115,7 +115,19 @@
         <w:rPr>
           <w:sz w:val="24"/>
         </w:rPr>
-        <w:t>Run simulation.</w:t>
+        <w:t>Run</w:t>
+      </w:r>
+      <w:r>
+        <w:rPr>
+          <w:sz w:val="24"/>
+        </w:rPr>
+        <w:t xml:space="preserve"> complex data</w:t>
+      </w:r>
+      <w:r>
+        <w:rPr>
+          <w:sz w:val="24"/>
+        </w:rPr>
+        <w:t xml:space="preserve"> simulation.</w:t>
       </w:r>
     </w:p>
     <w:p>
@@ -145,19 +157,7 @@
         <w:rPr>
           <w:sz w:val="24"/>
         </w:rPr>
-        <w:tab/>
-      </w:r>
-      <w:r>
-        <w:rPr>
-          <w:sz w:val="24"/>
-        </w:rPr>
-        <w:tab/>
-      </w:r>
-      <w:r>
-        <w:rPr>
-          <w:sz w:val="24"/>
-        </w:rPr>
-        <w:tab/>
+        <w:t>(Net out CP in Forecast)</w:t>
       </w:r>
       <w:r>
         <w:rPr>
@@ -182,37 +182,32 @@
         <w:rPr>
           <w:sz w:val="24"/>
         </w:rPr>
-        <w:t>Case 2</w:t>
-      </w:r>
-      <w:r>
-        <w:rPr>
-          <w:sz w:val="24"/>
-        </w:rPr>
-        <w:t xml:space="preserve"> – Missing </w:t>
-      </w:r>
-      <w:r>
-        <w:rPr>
-          <w:sz w:val="24"/>
-        </w:rPr>
-        <w:t>P</w:t>
-      </w:r>
-      <w:r>
-        <w:rPr>
-          <w:sz w:val="24"/>
-        </w:rPr>
-        <w:t xml:space="preserve">ost </w:t>
-      </w:r>
-      <w:r>
-        <w:rPr>
-          <w:sz w:val="24"/>
-        </w:rPr>
-        <w:t>E</w:t>
-      </w:r>
-      <w:r>
-        <w:rPr>
-          <w:sz w:val="24"/>
-        </w:rPr>
-        <w:t>vent</w:t>
+        <w:t>Case 2 – Missing Post Event</w:t>
+      </w:r>
+      <w:r>
+        <w:rPr>
+          <w:sz w:val="24"/>
+        </w:rPr>
+        <w:tab/>
+      </w:r>
+      <w:r>
+        <w:rPr>
+          <w:sz w:val="24"/>
+        </w:rPr>
+        <w:tab/>
+      </w:r>
+      <w:r>
+        <w:rPr>
+          <w:sz w:val="24"/>
+        </w:rPr>
+        <w:tab/>
+      </w:r>
+      <w:r>
+        <w:rPr>
+          <w:sz w:val="24"/>
+        </w:rPr>
+        <w:tab/>
+        <w:t>(DONE)</w:t>
       </w:r>
     </w:p>
     <w:p>
@@ -232,6 +227,31 @@
         </w:rPr>
         <w:t>Case 3 – Omitted Weather</w:t>
       </w:r>
+      <w:r>
+        <w:rPr>
+          <w:sz w:val="24"/>
+        </w:rPr>
+        <w:tab/>
+      </w:r>
+      <w:r>
+        <w:rPr>
+          <w:sz w:val="24"/>
+        </w:rPr>
+        <w:tab/>
+      </w:r>
+      <w:r>
+        <w:rPr>
+          <w:sz w:val="24"/>
+        </w:rPr>
+        <w:tab/>
+      </w:r>
+      <w:r>
+        <w:rPr>
+          <w:sz w:val="24"/>
+        </w:rPr>
+        <w:tab/>
+        <w:t>(DONE)</w:t>
+      </w:r>
     </w:p>
     <w:p>
       <w:pPr>
@@ -250,6 +270,31 @@
         </w:rPr>
         <w:t>Case 4 – Omitted Production</w:t>
       </w:r>
+      <w:r>
+        <w:rPr>
+          <w:sz w:val="24"/>
+        </w:rPr>
+        <w:tab/>
+      </w:r>
+      <w:r>
+        <w:rPr>
+          <w:sz w:val="24"/>
+        </w:rPr>
+        <w:tab/>
+      </w:r>
+      <w:r>
+        <w:rPr>
+          <w:sz w:val="24"/>
+        </w:rPr>
+        <w:tab/>
+      </w:r>
+      <w:r>
+        <w:rPr>
+          <w:sz w:val="24"/>
+        </w:rPr>
+        <w:tab/>
+        <w:t>(DONE)</w:t>
+      </w:r>
     </w:p>
     <w:p>
       <w:pPr>
@@ -266,7 +311,44 @@
         <w:rPr>
           <w:sz w:val="24"/>
         </w:rPr>
-        <w:t>Case 5 – Omitted Prod-Weather Interactions</w:t>
+        <w:t>Case 5 –</w:t>
+      </w:r>
+      <w:r>
+        <w:rPr>
+          <w:sz w:val="24"/>
+        </w:rPr>
+        <w:t xml:space="preserve"> </w:t>
+      </w:r>
+      <w:r>
+        <w:rPr>
+          <w:sz w:val="24"/>
+        </w:rPr>
+        <w:t>Extraneous variable</w:t>
+      </w:r>
+      <w:r>
+        <w:rPr>
+          <w:sz w:val="24"/>
+        </w:rPr>
+        <w:t xml:space="preserve"> (CDD)</w:t>
+      </w:r>
+      <w:r>
+        <w:rPr>
+          <w:sz w:val="24"/>
+        </w:rPr>
+        <w:tab/>
+      </w:r>
+      <w:r>
+        <w:rPr>
+          <w:sz w:val="24"/>
+        </w:rPr>
+        <w:tab/>
+      </w:r>
+      <w:r>
+        <w:rPr>
+          <w:sz w:val="24"/>
+        </w:rPr>
+        <w:tab/>
+        <w:t>(DONE)</w:t>
       </w:r>
     </w:p>
     <w:p>
@@ -284,7 +366,44 @@
         <w:rPr>
           <w:sz w:val="24"/>
         </w:rPr>
-        <w:t>Case 6 – Extraneous variable</w:t>
+        <w:t xml:space="preserve">Case </w:t>
+      </w:r>
+      <w:r>
+        <w:rPr>
+          <w:sz w:val="24"/>
+        </w:rPr>
+        <w:t>6</w:t>
+      </w:r>
+      <w:r>
+        <w:rPr>
+          <w:sz w:val="24"/>
+        </w:rPr>
+        <w:t xml:space="preserve"> – Heterosc</w:t>
+      </w:r>
+      <w:r>
+        <w:rPr>
+          <w:sz w:val="24"/>
+        </w:rPr>
+        <w:t>edastic Error</w:t>
+      </w:r>
+      <w:r>
+        <w:rPr>
+          <w:sz w:val="24"/>
+        </w:rPr>
+        <w:tab/>
+      </w:r>
+      <w:r>
+        <w:rPr>
+          <w:sz w:val="24"/>
+        </w:rPr>
+        <w:tab/>
+      </w:r>
+      <w:r>
+        <w:rPr>
+          <w:sz w:val="24"/>
+        </w:rPr>
+        <w:tab/>
+        <w:t>(DONE)</w:t>
       </w:r>
     </w:p>
     <w:p>
@@ -302,7 +421,64 @@
         <w:rPr>
           <w:sz w:val="24"/>
         </w:rPr>
-        <w:t>Case 7 – Heteroskedastic Error</w:t>
+        <w:t>Case 7</w:t>
+      </w:r>
+      <w:r>
+        <w:rPr>
+          <w:sz w:val="24"/>
+        </w:rPr>
+        <w:t xml:space="preserve"> – </w:t>
+      </w:r>
+      <w:proofErr w:type="spellStart"/>
+      <w:r>
+        <w:rPr>
+          <w:sz w:val="24"/>
+        </w:rPr>
+        <w:t>Autocorrelated</w:t>
+      </w:r>
+      <w:proofErr w:type="spellEnd"/>
+      <w:r>
+        <w:rPr>
+          <w:sz w:val="24"/>
+        </w:rPr>
+        <w:t xml:space="preserve"> Error</w:t>
+      </w:r>
+      <w:r>
+        <w:rPr>
+          <w:sz w:val="24"/>
+        </w:rPr>
+        <w:tab/>
+      </w:r>
+      <w:r>
+        <w:rPr>
+          <w:sz w:val="24"/>
+        </w:rPr>
+        <w:tab/>
+      </w:r>
+      <w:r>
+        <w:rPr>
+          <w:sz w:val="24"/>
+        </w:rPr>
+        <w:tab/>
+        <w:t>(DONE)</w:t>
+      </w:r>
+    </w:p>
+    <w:p>
+      <w:pPr>
+        <w:pStyle w:val="ListParagraph"/>
+        <w:numPr>
+          <w:ilvl w:val="0"/>
+          <w:numId w:val="1"/>
+        </w:numPr>
+        <w:rPr>
+          <w:sz w:val="24"/>
+        </w:rPr>
+      </w:pPr>
+      <w:r>
+        <w:rPr>
+          <w:sz w:val="24"/>
+        </w:rPr>
+        <w:t>Run simple data simulation.</w:t>
       </w:r>
     </w:p>
     <w:p>
@@ -320,7 +496,316 @@
         <w:rPr>
           <w:sz w:val="24"/>
         </w:rPr>
-        <w:t xml:space="preserve">Case 8 – </w:t>
+        <w:t>Case 1 – Correct Spec</w:t>
+      </w:r>
+      <w:r>
+        <w:rPr>
+          <w:sz w:val="24"/>
+        </w:rPr>
+        <w:tab/>
+        <w:t>(Net out CP in Forecast)</w:t>
+      </w:r>
+      <w:r>
+        <w:rPr>
+          <w:sz w:val="24"/>
+        </w:rPr>
+        <w:tab/>
+        <w:t>(DONE)</w:t>
+      </w:r>
+    </w:p>
+    <w:p>
+      <w:pPr>
+        <w:pStyle w:val="ListParagraph"/>
+        <w:numPr>
+          <w:ilvl w:val="1"/>
+          <w:numId w:val="1"/>
+        </w:numPr>
+        <w:rPr>
+          <w:sz w:val="24"/>
+        </w:rPr>
+      </w:pPr>
+      <w:r>
+        <w:rPr>
+          <w:sz w:val="24"/>
+        </w:rPr>
+        <w:t>Case 2 – Missing Post Event</w:t>
+      </w:r>
+      <w:r>
+        <w:rPr>
+          <w:sz w:val="24"/>
+        </w:rPr>
+        <w:tab/>
+      </w:r>
+      <w:r>
+        <w:rPr>
+          <w:sz w:val="24"/>
+        </w:rPr>
+        <w:tab/>
+      </w:r>
+      <w:r>
+        <w:rPr>
+          <w:sz w:val="24"/>
+        </w:rPr>
+        <w:tab/>
+      </w:r>
+      <w:r>
+        <w:rPr>
+          <w:sz w:val="24"/>
+        </w:rPr>
+        <w:tab/>
+      </w:r>
+      <w:r>
+        <w:rPr>
+          <w:sz w:val="24"/>
+        </w:rPr>
+        <w:t>(DONE)</w:t>
+      </w:r>
+    </w:p>
+    <w:p>
+      <w:pPr>
+        <w:pStyle w:val="ListParagraph"/>
+        <w:numPr>
+          <w:ilvl w:val="1"/>
+          <w:numId w:val="1"/>
+        </w:numPr>
+        <w:rPr>
+          <w:sz w:val="24"/>
+        </w:rPr>
+      </w:pPr>
+      <w:r>
+        <w:rPr>
+          <w:sz w:val="24"/>
+        </w:rPr>
+        <w:t xml:space="preserve">Case 3 – Omitted </w:t>
+      </w:r>
+      <w:r>
+        <w:rPr>
+          <w:sz w:val="24"/>
+        </w:rPr>
+        <w:t>Weather</w:t>
+      </w:r>
+      <w:r>
+        <w:rPr>
+          <w:sz w:val="24"/>
+        </w:rPr>
+        <w:tab/>
+      </w:r>
+      <w:r>
+        <w:rPr>
+          <w:sz w:val="24"/>
+        </w:rPr>
+        <w:tab/>
+      </w:r>
+      <w:r>
+        <w:rPr>
+          <w:sz w:val="24"/>
+        </w:rPr>
+        <w:tab/>
+      </w:r>
+      <w:r>
+        <w:rPr>
+          <w:sz w:val="24"/>
+        </w:rPr>
+        <w:tab/>
+      </w:r>
+      <w:r>
+        <w:rPr>
+          <w:sz w:val="24"/>
+        </w:rPr>
+        <w:t>(DONE)</w:t>
+      </w:r>
+    </w:p>
+    <w:p>
+      <w:pPr>
+        <w:pStyle w:val="ListParagraph"/>
+        <w:numPr>
+          <w:ilvl w:val="1"/>
+          <w:numId w:val="1"/>
+        </w:numPr>
+        <w:rPr>
+          <w:sz w:val="24"/>
+        </w:rPr>
+      </w:pPr>
+      <w:r>
+        <w:rPr>
+          <w:sz w:val="24"/>
+        </w:rPr>
+        <w:t>Case X</w:t>
+      </w:r>
+      <w:r>
+        <w:rPr>
+          <w:sz w:val="24"/>
+        </w:rPr>
+        <w:t xml:space="preserve"> – Omitted Production</w:t>
+      </w:r>
+      <w:r>
+        <w:rPr>
+          <w:sz w:val="24"/>
+        </w:rPr>
+        <w:tab/>
+      </w:r>
+      <w:r>
+        <w:rPr>
+          <w:sz w:val="24"/>
+        </w:rPr>
+        <w:tab/>
+      </w:r>
+      <w:r>
+        <w:rPr>
+          <w:sz w:val="24"/>
+        </w:rPr>
+        <w:tab/>
+      </w:r>
+      <w:r>
+        <w:rPr>
+          <w:sz w:val="24"/>
+        </w:rPr>
+        <w:tab/>
+        <w:t>(SKIP</w:t>
+      </w:r>
+      <w:r>
+        <w:rPr>
+          <w:sz w:val="24"/>
+        </w:rPr>
+        <w:t>)</w:t>
+      </w:r>
+    </w:p>
+    <w:p>
+      <w:pPr>
+        <w:pStyle w:val="ListParagraph"/>
+        <w:numPr>
+          <w:ilvl w:val="1"/>
+          <w:numId w:val="1"/>
+        </w:numPr>
+        <w:rPr>
+          <w:sz w:val="24"/>
+        </w:rPr>
+      </w:pPr>
+      <w:r>
+        <w:rPr>
+          <w:sz w:val="24"/>
+        </w:rPr>
+        <w:t xml:space="preserve">Case </w:t>
+      </w:r>
+      <w:r>
+        <w:rPr>
+          <w:sz w:val="24"/>
+        </w:rPr>
+        <w:t>4</w:t>
+      </w:r>
+      <w:r>
+        <w:rPr>
+          <w:sz w:val="24"/>
+        </w:rPr>
+        <w:t xml:space="preserve"> –</w:t>
+      </w:r>
+      <w:r>
+        <w:rPr>
+          <w:sz w:val="24"/>
+        </w:rPr>
+        <w:t xml:space="preserve"> </w:t>
+      </w:r>
+      <w:r>
+        <w:rPr>
+          <w:sz w:val="24"/>
+        </w:rPr>
+        <w:t>Extraneous variable (CDD)</w:t>
+      </w:r>
+      <w:r>
+        <w:rPr>
+          <w:sz w:val="24"/>
+        </w:rPr>
+        <w:tab/>
+      </w:r>
+      <w:r>
+        <w:rPr>
+          <w:sz w:val="24"/>
+        </w:rPr>
+        <w:tab/>
+      </w:r>
+      <w:r>
+        <w:rPr>
+          <w:sz w:val="24"/>
+        </w:rPr>
+        <w:tab/>
+      </w:r>
+      <w:r>
+        <w:rPr>
+          <w:sz w:val="24"/>
+        </w:rPr>
+        <w:t>(DONE)</w:t>
+      </w:r>
+    </w:p>
+    <w:p>
+      <w:pPr>
+        <w:pStyle w:val="ListParagraph"/>
+        <w:numPr>
+          <w:ilvl w:val="1"/>
+          <w:numId w:val="1"/>
+        </w:numPr>
+        <w:rPr>
+          <w:sz w:val="24"/>
+        </w:rPr>
+      </w:pPr>
+      <w:r>
+        <w:rPr>
+          <w:sz w:val="24"/>
+        </w:rPr>
+        <w:t>Case 5</w:t>
+      </w:r>
+      <w:r>
+        <w:rPr>
+          <w:sz w:val="24"/>
+        </w:rPr>
+        <w:t xml:space="preserve"> – Heteroscedastic Error</w:t>
+      </w:r>
+      <w:r>
+        <w:rPr>
+          <w:sz w:val="24"/>
+        </w:rPr>
+        <w:tab/>
+      </w:r>
+      <w:r>
+        <w:rPr>
+          <w:sz w:val="24"/>
+        </w:rPr>
+        <w:tab/>
+      </w:r>
+      <w:r>
+        <w:rPr>
+          <w:sz w:val="24"/>
+        </w:rPr>
+        <w:tab/>
+      </w:r>
+      <w:r>
+        <w:rPr>
+          <w:sz w:val="24"/>
+        </w:rPr>
+        <w:t>(DONE)</w:t>
+      </w:r>
+    </w:p>
+    <w:p>
+      <w:pPr>
+        <w:pStyle w:val="ListParagraph"/>
+        <w:numPr>
+          <w:ilvl w:val="1"/>
+          <w:numId w:val="1"/>
+        </w:numPr>
+        <w:rPr>
+          <w:sz w:val="24"/>
+        </w:rPr>
+      </w:pPr>
+      <w:r>
+        <w:rPr>
+          <w:sz w:val="24"/>
+        </w:rPr>
+        <w:t>Case 6</w:t>
+      </w:r>
+      <w:r>
+        <w:rPr>
+          <w:sz w:val="24"/>
+        </w:rPr>
+        <w:t xml:space="preserve"> – </w:t>
       </w:r>
       <w:proofErr w:type="spellStart"/>
       <w:r>
@@ -336,32 +821,56 @@
         </w:rPr>
         <w:t xml:space="preserve"> Error</w:t>
       </w:r>
-    </w:p>
-    <w:p>
-      <w:pPr>
-        <w:pStyle w:val="ListParagraph"/>
-        <w:numPr>
-          <w:ilvl w:val="0"/>
-          <w:numId w:val="1"/>
-        </w:numPr>
-        <w:rPr>
-          <w:sz w:val="24"/>
-        </w:rPr>
-      </w:pPr>
-      <w:r>
-        <w:rPr>
-          <w:sz w:val="24"/>
-        </w:rPr>
-        <w:t>Compile results into tables</w:t>
-      </w:r>
-      <w:r>
-        <w:rPr>
-          <w:sz w:val="24"/>
-        </w:rPr>
-        <w:t>/graphs</w:t>
+      <w:r>
+        <w:rPr>
+          <w:sz w:val="24"/>
+        </w:rPr>
+        <w:tab/>
+      </w:r>
+      <w:r>
+        <w:rPr>
+          <w:sz w:val="24"/>
+        </w:rPr>
+        <w:tab/>
+      </w:r>
+      <w:r>
+        <w:rPr>
+          <w:sz w:val="24"/>
+        </w:rPr>
+        <w:tab/>
       </w:r>
       <w:bookmarkStart w:id="0" w:name="_GoBack"/>
       <w:bookmarkEnd w:id="0"/>
+      <w:r>
+        <w:rPr>
+          <w:sz w:val="24"/>
+        </w:rPr>
+        <w:t>(DONE)</w:t>
+      </w:r>
+    </w:p>
+    <w:p>
+      <w:pPr>
+        <w:pStyle w:val="ListParagraph"/>
+        <w:numPr>
+          <w:ilvl w:val="0"/>
+          <w:numId w:val="1"/>
+        </w:numPr>
+        <w:rPr>
+          <w:sz w:val="24"/>
+        </w:rPr>
+      </w:pPr>
+      <w:r>
+        <w:rPr>
+          <w:sz w:val="24"/>
+        </w:rPr>
+        <w:t>Compile results into tables</w:t>
+      </w:r>
+      <w:r>
+        <w:rPr>
+          <w:sz w:val="24"/>
+        </w:rPr>
+        <w:t>/graphs</w:t>
+      </w:r>
       <w:r>
         <w:rPr>
           <w:sz w:val="24"/>

</xml_diff>